<commit_message>
Update argument practice and template
</commit_message>
<xml_diff>
--- a/Writing/Argument/Argument Template.docx
+++ b/Writing/Argument/Argument Template.docx
@@ -252,122 +252,135 @@
         <w:rPr>
           <w:rFonts w:ascii="Times New Roman" w:eastAsia="標楷體" w:hAnsi="Times New Roman" w:cs="Times New Roman"/>
         </w:rPr>
+        <w:t xml:space="preserve"> In order to rationalize (argument detail2), only (argument detail2) is far from enough.</w:t>
+      </w:r>
+    </w:p>
+    <w:p>
+      <w:pPr>
+        <w:rPr>
+          <w:rFonts w:ascii="Times New Roman" w:eastAsia="標楷體" w:hAnsi="Times New Roman" w:cs="Times New Roman"/>
+        </w:rPr>
+      </w:pPr>
+    </w:p>
+    <w:p>
+      <w:pPr>
+        <w:rPr>
+          <w:rFonts w:ascii="Times New Roman" w:eastAsia="標楷體" w:hAnsi="Times New Roman" w:cs="Times New Roman"/>
+        </w:rPr>
+      </w:pPr>
+      <w:r>
+        <w:rPr>
+          <w:rFonts w:ascii="Times New Roman" w:eastAsia="標楷體" w:hAnsi="Times New Roman" w:cs="Times New Roman" w:hint="eastAsia"/>
+        </w:rPr>
+        <w:t>A</w:t>
+      </w:r>
+      <w:r>
+        <w:rPr>
+          <w:rFonts w:ascii="Times New Roman" w:eastAsia="標楷體" w:hAnsi="Times New Roman" w:cs="Times New Roman"/>
+        </w:rPr>
+        <w:t xml:space="preserve"> further flaw is that (opposing detail3)</w:t>
+      </w:r>
+      <w:r>
+        <w:rPr>
+          <w:rFonts w:ascii="Times New Roman" w:eastAsia="標楷體" w:hAnsi="Times New Roman" w:cs="Times New Roman"/>
+        </w:rPr>
+        <w:t>. To warrant this recommendation, …</w:t>
+      </w:r>
+    </w:p>
+    <w:p>
+      <w:pPr>
+        <w:rPr>
+          <w:rFonts w:ascii="Times New Roman" w:eastAsia="標楷體" w:hAnsi="Times New Roman" w:cs="Times New Roman"/>
+        </w:rPr>
+      </w:pPr>
+    </w:p>
+    <w:p>
+      <w:pPr>
+        <w:rPr>
+          <w:rFonts w:ascii="Times New Roman" w:eastAsia="標楷體" w:hAnsi="Times New Roman" w:cs="Times New Roman"/>
+        </w:rPr>
+      </w:pPr>
+      <w:r>
+        <w:rPr>
+          <w:rFonts w:ascii="Times New Roman" w:eastAsia="標楷體" w:hAnsi="Times New Roman" w:cs="Times New Roman" w:hint="eastAsia"/>
+        </w:rPr>
+        <w:t>C</w:t>
+      </w:r>
+      <w:r>
+        <w:rPr>
+          <w:rFonts w:ascii="Times New Roman" w:eastAsia="標楷體" w:hAnsi="Times New Roman" w:cs="Times New Roman"/>
+        </w:rPr>
+        <w:t>ertainly, it is not unreasonable that (argument). (Argument), nevertheless, is unlikely to justify the proposal unless additional information is given. There are, for instance, at least three pieces of information needing to be added: (opposing detail1); (opposing detail2); and (opposing detail3).</w:t>
+      </w:r>
+    </w:p>
+    <w:p>
+      <w:pPr>
+        <w:rPr>
+          <w:rFonts w:ascii="Times New Roman" w:eastAsia="標楷體" w:hAnsi="Times New Roman" w:cs="Times New Roman"/>
+        </w:rPr>
+      </w:pPr>
+    </w:p>
+    <w:p>
+      <w:pPr>
+        <w:rPr>
+          <w:rFonts w:ascii="Times New Roman" w:eastAsia="標楷體" w:hAnsi="Times New Roman" w:cs="Times New Roman"/>
+        </w:rPr>
+      </w:pPr>
+    </w:p>
+    <w:p>
+      <w:pPr>
+        <w:rPr>
+          <w:rFonts w:ascii="Times New Roman" w:eastAsia="標楷體" w:hAnsi="Times New Roman" w:cs="Times New Roman"/>
+          <w:b/>
+          <w:bCs/>
+          <w:color w:val="FF0000"/>
+        </w:rPr>
+      </w:pPr>
+      <w:r>
+        <w:rPr>
+          <w:rFonts w:ascii="Times New Roman" w:eastAsia="標楷體" w:hAnsi="Times New Roman" w:cs="Times New Roman" w:hint="eastAsia"/>
+          <w:b/>
+          <w:bCs/>
+          <w:color w:val="FF0000"/>
+        </w:rPr>
+        <w:t>W</w:t>
+      </w:r>
+      <w:r>
+        <w:rPr>
+          <w:rFonts w:ascii="Times New Roman" w:eastAsia="標楷體" w:hAnsi="Times New Roman" w:cs="Times New Roman"/>
+          <w:b/>
+          <w:bCs/>
+          <w:color w:val="FF0000"/>
+        </w:rPr>
+        <w:t xml:space="preserve">riting instruction: </w:t>
+      </w:r>
+      <w:r>
+        <w:rPr>
+          <w:rFonts w:ascii="Times New Roman" w:eastAsia="標楷體" w:hAnsi="Times New Roman" w:cs="Times New Roman"/>
+          <w:b/>
+          <w:bCs/>
+          <w:color w:val="000000" w:themeColor="text1"/>
+        </w:rPr>
+        <w:t xml:space="preserve">Write a response in which you discuss what </w:t>
+      </w:r>
+      <w:r>
+        <w:rPr>
+          <w:rFonts w:ascii="Times New Roman" w:eastAsia="標楷體" w:hAnsi="Times New Roman" w:cs="Times New Roman"/>
+          <w:b/>
+          <w:bCs/>
+          <w:color w:val="FF0000"/>
+        </w:rPr>
+        <w:t>questions</w:t>
+      </w:r>
+      <w:r>
+        <w:rPr>
+          <w:rFonts w:ascii="Times New Roman" w:eastAsia="標楷體" w:hAnsi="Times New Roman" w:cs="Times New Roman"/>
+          <w:b/>
+          <w:bCs/>
+          <w:color w:val="000000" w:themeColor="text1"/>
+        </w:rPr>
         <w:t xml:space="preserve"> </w:t>
       </w:r>
-      <w:proofErr w:type="gramStart"/>
-      <w:r>
-        <w:rPr>
-          <w:rFonts w:ascii="Times New Roman" w:eastAsia="標楷體" w:hAnsi="Times New Roman" w:cs="Times New Roman"/>
-        </w:rPr>
-        <w:t>In order to</w:t>
-      </w:r>
-      <w:proofErr w:type="gramEnd"/>
-      <w:r>
-        <w:rPr>
-          <w:rFonts w:ascii="Times New Roman" w:eastAsia="標楷體" w:hAnsi="Times New Roman" w:cs="Times New Roman"/>
-        </w:rPr>
-        <w:t xml:space="preserve"> rationalize (argument detail2), only (argument detail2) is far from enough.</w:t>
-      </w:r>
-    </w:p>
-    <w:p>
-      <w:pPr>
-        <w:rPr>
-          <w:rFonts w:ascii="Times New Roman" w:eastAsia="標楷體" w:hAnsi="Times New Roman" w:cs="Times New Roman"/>
-        </w:rPr>
-      </w:pPr>
-    </w:p>
-    <w:p>
-      <w:pPr>
-        <w:rPr>
-          <w:rFonts w:ascii="Times New Roman" w:eastAsia="標楷體" w:hAnsi="Times New Roman" w:cs="Times New Roman"/>
-        </w:rPr>
-      </w:pPr>
-      <w:r>
-        <w:rPr>
-          <w:rFonts w:ascii="Times New Roman" w:eastAsia="標楷體" w:hAnsi="Times New Roman" w:cs="Times New Roman" w:hint="eastAsia"/>
-        </w:rPr>
-        <w:t>A</w:t>
-      </w:r>
-      <w:r>
-        <w:rPr>
-          <w:rFonts w:ascii="Times New Roman" w:eastAsia="標楷體" w:hAnsi="Times New Roman" w:cs="Times New Roman"/>
-        </w:rPr>
-        <w:t xml:space="preserve"> further flaw is that (opposing detail3)</w:t>
-      </w:r>
-      <w:r>
-        <w:rPr>
-          <w:rFonts w:ascii="Times New Roman" w:eastAsia="標楷體" w:hAnsi="Times New Roman" w:cs="Times New Roman"/>
-        </w:rPr>
-        <w:t>. To warrant this recommendation, …</w:t>
-      </w:r>
-    </w:p>
-    <w:p>
-      <w:pPr>
-        <w:rPr>
-          <w:rFonts w:ascii="Times New Roman" w:eastAsia="標楷體" w:hAnsi="Times New Roman" w:cs="Times New Roman"/>
-        </w:rPr>
-      </w:pPr>
-    </w:p>
-    <w:p>
-      <w:pPr>
-        <w:rPr>
-          <w:rFonts w:ascii="Times New Roman" w:eastAsia="標楷體" w:hAnsi="Times New Roman" w:cs="Times New Roman"/>
-        </w:rPr>
-      </w:pPr>
-      <w:r>
-        <w:rPr>
-          <w:rFonts w:ascii="Times New Roman" w:eastAsia="標楷體" w:hAnsi="Times New Roman" w:cs="Times New Roman" w:hint="eastAsia"/>
-        </w:rPr>
-        <w:t>C</w:t>
-      </w:r>
-      <w:r>
-        <w:rPr>
-          <w:rFonts w:ascii="Times New Roman" w:eastAsia="標楷體" w:hAnsi="Times New Roman" w:cs="Times New Roman"/>
-        </w:rPr>
-        <w:t>ertainly, it is not unreasonable that (argument). (Argument), nevertheless, is unlikely to justify the proposal unless additional information is given. There are, for instance, at least three pieces of information needing to be added: (opposing detail1); (opposing detail2); and (opposing detail3).</w:t>
-      </w:r>
-    </w:p>
-    <w:p>
-      <w:pPr>
-        <w:rPr>
-          <w:rFonts w:ascii="Times New Roman" w:eastAsia="標楷體" w:hAnsi="Times New Roman" w:cs="Times New Roman"/>
-        </w:rPr>
-      </w:pPr>
-    </w:p>
-    <w:p>
-      <w:pPr>
-        <w:rPr>
-          <w:rFonts w:ascii="Times New Roman" w:eastAsia="標楷體" w:hAnsi="Times New Roman" w:cs="Times New Roman"/>
-        </w:rPr>
-      </w:pPr>
-    </w:p>
-    <w:p>
-      <w:pPr>
-        <w:rPr>
-          <w:rFonts w:ascii="Times New Roman" w:eastAsia="標楷體" w:hAnsi="Times New Roman" w:cs="Times New Roman"/>
-          <w:b/>
-          <w:bCs/>
-          <w:color w:val="FF0000"/>
-        </w:rPr>
-      </w:pPr>
-      <w:r>
-        <w:rPr>
-          <w:rFonts w:ascii="Times New Roman" w:eastAsia="標楷體" w:hAnsi="Times New Roman" w:cs="Times New Roman" w:hint="eastAsia"/>
-          <w:b/>
-          <w:bCs/>
-          <w:color w:val="FF0000"/>
-        </w:rPr>
-        <w:t>W</w:t>
-      </w:r>
-      <w:r>
-        <w:rPr>
-          <w:rFonts w:ascii="Times New Roman" w:eastAsia="標楷體" w:hAnsi="Times New Roman" w:cs="Times New Roman"/>
-          <w:b/>
-          <w:bCs/>
-          <w:color w:val="FF0000"/>
-        </w:rPr>
-        <w:t xml:space="preserve">riting instruction: </w:t>
-      </w:r>
       <w:r>
         <w:rPr>
           <w:rFonts w:ascii="Times New Roman" w:eastAsia="標楷體" w:hAnsi="Times New Roman" w:cs="Times New Roman"/>
@@ -375,16 +388,7 @@
           <w:bCs/>
           <w:color w:val="000000" w:themeColor="text1"/>
         </w:rPr>
-        <w:t xml:space="preserve">Write a response in which you discuss what </w:t>
-      </w:r>
-      <w:r>
-        <w:rPr>
-          <w:rFonts w:ascii="Times New Roman" w:eastAsia="標楷體" w:hAnsi="Times New Roman" w:cs="Times New Roman"/>
-          <w:b/>
-          <w:bCs/>
-          <w:color w:val="FF0000"/>
-        </w:rPr>
-        <w:t>questions</w:t>
+        <w:t>would need to be</w:t>
       </w:r>
       <w:r>
         <w:rPr>
@@ -402,45 +406,7 @@
           <w:bCs/>
           <w:color w:val="000000" w:themeColor="text1"/>
         </w:rPr>
-        <w:t>would need to be</w:t>
-      </w:r>
-      <w:r>
-        <w:rPr>
-          <w:rFonts w:ascii="Times New Roman" w:eastAsia="標楷體" w:hAnsi="Times New Roman" w:cs="Times New Roman"/>
-          <w:b/>
-          <w:bCs/>
-          <w:color w:val="000000" w:themeColor="text1"/>
-        </w:rPr>
-        <w:t xml:space="preserve"> </w:t>
-      </w:r>
-      <w:r>
-        <w:rPr>
-          <w:rFonts w:ascii="Times New Roman" w:eastAsia="標楷體" w:hAnsi="Times New Roman" w:cs="Times New Roman"/>
-          <w:b/>
-          <w:bCs/>
-          <w:color w:val="000000" w:themeColor="text1"/>
-        </w:rPr>
-        <w:t xml:space="preserve">answered </w:t>
-      </w:r>
-      <w:proofErr w:type="gramStart"/>
-      <w:r>
-        <w:rPr>
-          <w:rFonts w:ascii="Times New Roman" w:eastAsia="標楷體" w:hAnsi="Times New Roman" w:cs="Times New Roman"/>
-          <w:b/>
-          <w:bCs/>
-          <w:color w:val="000000" w:themeColor="text1"/>
-        </w:rPr>
-        <w:t>in order to</w:t>
-      </w:r>
-      <w:proofErr w:type="gramEnd"/>
-      <w:r>
-        <w:rPr>
-          <w:rFonts w:ascii="Times New Roman" w:eastAsia="標楷體" w:hAnsi="Times New Roman" w:cs="Times New Roman"/>
-          <w:b/>
-          <w:bCs/>
-          <w:color w:val="000000" w:themeColor="text1"/>
-        </w:rPr>
-        <w:t xml:space="preserve"> decide whether the recommendation is likely to have the </w:t>
+        <w:t xml:space="preserve">answered in order to decide whether the recommendation is likely to have the </w:t>
       </w:r>
       <w:r>
         <w:rPr>
@@ -659,21 +625,7 @@
         <w:rPr>
           <w:rFonts w:ascii="Times New Roman" w:eastAsia="標楷體" w:hAnsi="Times New Roman" w:cs="Times New Roman"/>
         </w:rPr>
-        <w:t xml:space="preserve">argument detail3). This is true for sure since (supporting argument). However, it is only at face value in a statistic assumption. </w:t>
-      </w:r>
-      <w:proofErr w:type="gramStart"/>
-      <w:r>
-        <w:rPr>
-          <w:rFonts w:ascii="Times New Roman" w:eastAsia="標楷體" w:hAnsi="Times New Roman" w:cs="Times New Roman"/>
-        </w:rPr>
-        <w:t>First of all</w:t>
-      </w:r>
-      <w:proofErr w:type="gramEnd"/>
-      <w:r>
-        <w:rPr>
-          <w:rFonts w:ascii="Times New Roman" w:eastAsia="標楷體" w:hAnsi="Times New Roman" w:cs="Times New Roman"/>
-        </w:rPr>
-        <w:t>, (question3). Second</w:t>
+        <w:t>argument detail3). This is true for sure since (supporting argument). However, it is only at face value in a statistic assumption. First of all, (question3). Second</w:t>
       </w:r>
       <w:r>
         <w:rPr>
@@ -723,7 +675,19 @@
         <w:rPr>
           <w:rFonts w:ascii="Times New Roman" w:eastAsia="標楷體" w:hAnsi="Times New Roman" w:cs="Times New Roman"/>
         </w:rPr>
-        <w:t>In sum, before adopting the recommendation, there are still many questions left unanswered above for the predicted result. Thus, I will be more convinced if arguments mentioned are answered by author, such as (question1), (question2) as well as (question3).</w:t>
+        <w:t xml:space="preserve">In sum, before adopting the recommendation, there are still many questions left unanswered above for the predicted result. Thus, I will be more convinced if </w:t>
+      </w:r>
+      <w:r>
+        <w:rPr>
+          <w:rFonts w:ascii="Times New Roman" w:eastAsia="標楷體" w:hAnsi="Times New Roman" w:cs="Times New Roman"/>
+        </w:rPr>
+        <w:t>questions</w:t>
+      </w:r>
+      <w:r>
+        <w:rPr>
+          <w:rFonts w:ascii="Times New Roman" w:eastAsia="標楷體" w:hAnsi="Times New Roman" w:cs="Times New Roman"/>
+        </w:rPr>
+        <w:t xml:space="preserve"> mentioned are answered by author, such as (question1), (question2) as well as (question3).</w:t>
       </w:r>
     </w:p>
     <w:p>
@@ -887,7 +851,31 @@
         <w:rPr>
           <w:rFonts w:ascii="Times New Roman" w:eastAsia="標楷體" w:hAnsi="Times New Roman" w:cs="Times New Roman"/>
         </w:rPr>
-        <w:t xml:space="preserve"> However, these assumptions made, whether being stated or unstated, have implications that need to be examined and proved for a sound argument.</w:t>
+        <w:t xml:space="preserve"> However, these assumptions made, whether being stated or unstated, have implications that need to be examined and proved for a sound argument</w:t>
+      </w:r>
+      <w:r>
+        <w:rPr>
+          <w:rFonts w:ascii="Times New Roman" w:eastAsia="標楷體" w:hAnsi="Times New Roman" w:cs="Times New Roman" w:hint="eastAsia"/>
+        </w:rPr>
+        <w:t xml:space="preserve"> / i</w:t>
+      </w:r>
+      <w:r>
+        <w:rPr>
+          <w:rFonts w:ascii="Times New Roman" w:eastAsia="標楷體" w:hAnsi="Times New Roman" w:cs="Times New Roman"/>
+        </w:rPr>
+        <w:t xml:space="preserve">t needs to be explained from the implications as well as from stated or unstated assumptions to prove warranted for the </w:t>
+      </w:r>
+      <w:r>
+        <w:rPr>
+          <w:rFonts w:ascii="Times New Roman" w:eastAsia="標楷體" w:hAnsi="Times New Roman" w:cs="Times New Roman"/>
+        </w:rPr>
+        <w:t>conclusion</w:t>
+      </w:r>
+      <w:r>
+        <w:rPr>
+          <w:rFonts w:ascii="Times New Roman" w:eastAsia="標楷體" w:hAnsi="Times New Roman" w:cs="Times New Roman"/>
+        </w:rPr>
+        <w:t>.</w:t>
       </w:r>
     </w:p>
     <w:p>
@@ -943,27 +931,13 @@
         <w:rPr>
           <w:rFonts w:ascii="Times New Roman" w:eastAsia="標楷體" w:hAnsi="Times New Roman" w:cs="Times New Roman"/>
         </w:rPr>
-        <w:t xml:space="preserve">n some cases, this is not sensible enough to make </w:t>
-      </w:r>
-      <w:proofErr w:type="gramStart"/>
-      <w:r>
-        <w:rPr>
-          <w:rFonts w:ascii="Times New Roman" w:eastAsia="標楷體" w:hAnsi="Times New Roman" w:cs="Times New Roman"/>
-        </w:rPr>
-        <w:t>the final</w:t>
-      </w:r>
-      <w:r>
-        <w:rPr>
-          <w:rFonts w:ascii="Times New Roman" w:eastAsia="標楷體" w:hAnsi="Times New Roman" w:cs="Times New Roman"/>
-        </w:rPr>
-        <w:t xml:space="preserve"> conclusion</w:t>
-      </w:r>
-      <w:proofErr w:type="gramEnd"/>
-      <w:r>
-        <w:rPr>
-          <w:rFonts w:ascii="Times New Roman" w:eastAsia="標楷體" w:hAnsi="Times New Roman" w:cs="Times New Roman"/>
-        </w:rPr>
-        <w:t xml:space="preserve"> for the</w:t>
+        <w:t>n some cases, this is not sensible enough to make the final</w:t>
+      </w:r>
+      <w:r>
+        <w:rPr>
+          <w:rFonts w:ascii="Times New Roman" w:eastAsia="標楷體" w:hAnsi="Times New Roman" w:cs="Times New Roman"/>
+        </w:rPr>
+        <w:t xml:space="preserve"> conclusion for the</w:t>
       </w:r>
       <w:r>
         <w:rPr>
@@ -981,21 +955,7 @@
         <w:rPr>
           <w:rFonts w:ascii="Times New Roman" w:eastAsia="標楷體" w:hAnsi="Times New Roman" w:cs="Times New Roman"/>
         </w:rPr>
-        <w:t xml:space="preserve">. The hidden assumption ought to be stated </w:t>
-      </w:r>
-      <w:proofErr w:type="gramStart"/>
-      <w:r>
-        <w:rPr>
-          <w:rFonts w:ascii="Times New Roman" w:eastAsia="標楷體" w:hAnsi="Times New Roman" w:cs="Times New Roman"/>
-        </w:rPr>
-        <w:t>so as to</w:t>
-      </w:r>
-      <w:proofErr w:type="gramEnd"/>
-      <w:r>
-        <w:rPr>
-          <w:rFonts w:ascii="Times New Roman" w:eastAsia="標楷體" w:hAnsi="Times New Roman" w:cs="Times New Roman"/>
-        </w:rPr>
-        <w:t xml:space="preserve"> confirm the final deduction.</w:t>
+        <w:t>. The hidden assumption ought to be stated so as to confirm the final deduction.</w:t>
       </w:r>
     </w:p>
     <w:p>
@@ -1095,49 +1055,7 @@
         <w:rPr>
           <w:rFonts w:ascii="Times New Roman" w:eastAsia="標楷體" w:hAnsi="Times New Roman" w:cs="Times New Roman"/>
         </w:rPr>
-        <w:t xml:space="preserve">hird, the assumption indicates (assumption3). It can be true, and if it is, </w:t>
-      </w:r>
-      <w:proofErr w:type="gramStart"/>
-      <w:r>
-        <w:rPr>
-          <w:rFonts w:ascii="Times New Roman" w:eastAsia="標楷體" w:hAnsi="Times New Roman" w:cs="Times New Roman"/>
-        </w:rPr>
-        <w:t>the final conclusion</w:t>
-      </w:r>
-      <w:proofErr w:type="gramEnd"/>
-      <w:r>
-        <w:rPr>
-          <w:rFonts w:ascii="Times New Roman" w:eastAsia="標楷體" w:hAnsi="Times New Roman" w:cs="Times New Roman"/>
-        </w:rPr>
-        <w:t xml:space="preserve"> that (argument) will be certified. </w:t>
-      </w:r>
-      <w:proofErr w:type="gramStart"/>
-      <w:r>
-        <w:rPr>
-          <w:rFonts w:ascii="Times New Roman" w:eastAsia="標楷體" w:hAnsi="Times New Roman" w:cs="Times New Roman"/>
-        </w:rPr>
-        <w:t>In spire</w:t>
-      </w:r>
-      <w:proofErr w:type="gramEnd"/>
-      <w:r>
-        <w:rPr>
-          <w:rFonts w:ascii="Times New Roman" w:eastAsia="標楷體" w:hAnsi="Times New Roman" w:cs="Times New Roman"/>
-        </w:rPr>
-        <w:t xml:space="preserve"> of it, this condition may fail. (Opposing assumption3). If it is the case, </w:t>
-      </w:r>
-      <w:proofErr w:type="gramStart"/>
-      <w:r>
-        <w:rPr>
-          <w:rFonts w:ascii="Times New Roman" w:eastAsia="標楷體" w:hAnsi="Times New Roman" w:cs="Times New Roman"/>
-        </w:rPr>
-        <w:t>the final conclusion</w:t>
-      </w:r>
-      <w:proofErr w:type="gramEnd"/>
-      <w:r>
-        <w:rPr>
-          <w:rFonts w:ascii="Times New Roman" w:eastAsia="標楷體" w:hAnsi="Times New Roman" w:cs="Times New Roman"/>
-        </w:rPr>
-        <w:t xml:space="preserve"> is certainly worth doubting.</w:t>
+        <w:t>hird, the assumption indicates (assumption3). It can be true, and if it is, the final conclusion that (argument) will be certified. In spire of it, this condition may fail. (Opposing assumption3). If it is the case, the final conclusion is certainly worth doubting.</w:t>
       </w:r>
     </w:p>
     <w:p>
@@ -1169,21 +1087,7 @@
         <w:rPr>
           <w:rFonts w:ascii="Times New Roman" w:eastAsia="標楷體" w:hAnsi="Times New Roman" w:cs="Times New Roman"/>
         </w:rPr>
-        <w:t xml:space="preserve"> Thus, this statement is </w:t>
-      </w:r>
-      <w:proofErr w:type="gramStart"/>
-      <w:r>
-        <w:rPr>
-          <w:rFonts w:ascii="Times New Roman" w:eastAsia="標楷體" w:hAnsi="Times New Roman" w:cs="Times New Roman"/>
-        </w:rPr>
-        <w:t>flawed</w:t>
-      </w:r>
-      <w:proofErr w:type="gramEnd"/>
-      <w:r>
-        <w:rPr>
-          <w:rFonts w:ascii="Times New Roman" w:eastAsia="標楷體" w:hAnsi="Times New Roman" w:cs="Times New Roman"/>
-        </w:rPr>
-        <w:t xml:space="preserve"> and it certainly does not provide enough assumptions to prove it warranted.</w:t>
+        <w:t xml:space="preserve"> Thus, this statement is flawed and it certainly does not provide enough assumptions to prove it warranted.</w:t>
       </w:r>
     </w:p>
     <w:sectPr>

</xml_diff>